<commit_message>
Exercício 2  e 3 resolvidos.
</commit_message>
<xml_diff>
--- a/Documentacao/PropostaSIColetaLixo.docx
+++ b/Documentacao/PropostaSIColetaLixo.docx
@@ -49,6 +49,133 @@
         </w:rPr>
         <w:t>mais indicado para esse projeto</w:t>
       </w:r>
+      <w:r>
+        <w:rPr>
+          <w:sz w:val="30"/>
+          <w:szCs w:val="30"/>
+        </w:rPr>
+        <w:t xml:space="preserve"> é o do modelo espiral por apresentar uma flexibilidade de adaptação</w:t>
+      </w:r>
+      <w:r>
+        <w:rPr>
+          <w:sz w:val="30"/>
+          <w:szCs w:val="30"/>
+        </w:rPr>
+        <w:t xml:space="preserve"> maior.   Apresentando as fases de planejamento; análise de risco; execução e verificação, o projeto é mais </w:t>
+      </w:r>
+      <w:r>
+        <w:rPr>
+          <w:sz w:val="30"/>
+          <w:szCs w:val="30"/>
+        </w:rPr>
+        <w:t>versátil</w:t>
+      </w:r>
+      <w:r>
+        <w:rPr>
+          <w:sz w:val="30"/>
+          <w:szCs w:val="30"/>
+        </w:rPr>
+        <w:t xml:space="preserve">, e, portanto, </w:t>
+      </w:r>
+      <w:r>
+        <w:rPr>
+          <w:sz w:val="30"/>
+          <w:szCs w:val="30"/>
+        </w:rPr>
+        <w:t>é possível ir e voltar nas etapas do desenvolvimento</w:t>
+      </w:r>
+      <w:r>
+        <w:rPr>
+          <w:sz w:val="30"/>
+          <w:szCs w:val="30"/>
+        </w:rPr>
+        <w:t xml:space="preserve"> dele, podendo, também, entregar partes do projeto de forma separada, p</w:t>
+      </w:r>
+      <w:r>
+        <w:rPr>
+          <w:sz w:val="30"/>
+          <w:szCs w:val="30"/>
+        </w:rPr>
+        <w:t xml:space="preserve">ossibilitando </w:t>
+      </w:r>
+      <w:r>
+        <w:rPr>
+          <w:sz w:val="30"/>
+          <w:szCs w:val="30"/>
+        </w:rPr>
+        <w:t>entregar algumas partes em um período de tempo menor</w:t>
+      </w:r>
+      <w:r>
+        <w:rPr>
+          <w:sz w:val="30"/>
+          <w:szCs w:val="30"/>
+        </w:rPr>
+        <w:t>.</w:t>
+      </w:r>
+      <w:r>
+        <w:rPr>
+          <w:sz w:val="30"/>
+          <w:szCs w:val="30"/>
+        </w:rPr>
+        <w:t xml:space="preserve"> </w:t>
+      </w:r>
+    </w:p>
+    <w:p>
+      <w:pPr>
+        <w:jc w:val="both"/>
+        <w:rPr>
+          <w:sz w:val="30"/>
+          <w:szCs w:val="30"/>
+        </w:rPr>
+      </w:pPr>
+    </w:p>
+    <w:p>
+      <w:pPr>
+        <w:jc w:val="both"/>
+        <w:rPr>
+          <w:sz w:val="30"/>
+          <w:szCs w:val="30"/>
+        </w:rPr>
+      </w:pPr>
+      <w:proofErr w:type="spellStart"/>
+      <w:r>
+        <w:rPr>
+          <w:sz w:val="30"/>
+          <w:szCs w:val="30"/>
+        </w:rPr>
+        <w:t>Ex</w:t>
+      </w:r>
+      <w:proofErr w:type="spellEnd"/>
+      <w:r>
+        <w:rPr>
+          <w:sz w:val="30"/>
+          <w:szCs w:val="30"/>
+        </w:rPr>
+        <w:t xml:space="preserve"> </w:t>
+      </w:r>
+      <w:proofErr w:type="gramStart"/>
+      <w:r>
+        <w:rPr>
+          <w:sz w:val="30"/>
+          <w:szCs w:val="30"/>
+        </w:rPr>
+        <w:t>3</w:t>
+      </w:r>
+      <w:proofErr w:type="gramEnd"/>
+      <w:r>
+        <w:rPr>
+          <w:sz w:val="30"/>
+          <w:szCs w:val="30"/>
+        </w:rPr>
+        <w:t xml:space="preserve">. O </w:t>
+      </w:r>
+      <w:r>
+        <w:rPr>
+          <w:sz w:val="30"/>
+          <w:szCs w:val="30"/>
+        </w:rPr>
+        <w:t xml:space="preserve">método SCRUM pode ser aplicado por ser um método Ágil de produção, e, portanto, pode ser </w:t>
+      </w:r>
       <w:bookmarkStart w:id="0" w:name="_GoBack"/>
       <w:bookmarkEnd w:id="0"/>
       <w:r>
@@ -56,99 +183,17 @@
           <w:sz w:val="30"/>
           <w:szCs w:val="30"/>
         </w:rPr>
-        <w:t xml:space="preserve"> é o do modelo espiral por apresentar uma flexibilidade de adaptação</w:t>
-      </w:r>
-      <w:r>
-        <w:rPr>
-          <w:sz w:val="30"/>
-          <w:szCs w:val="30"/>
-        </w:rPr>
-        <w:t xml:space="preserve"> maior.   </w:t>
-      </w:r>
-      <w:r>
-        <w:rPr>
-          <w:sz w:val="30"/>
-          <w:szCs w:val="30"/>
-        </w:rPr>
-        <w:t>Apresen</w:t>
-      </w:r>
-      <w:r>
-        <w:rPr>
-          <w:sz w:val="30"/>
-          <w:szCs w:val="30"/>
-        </w:rPr>
-        <w:t>tando as fases de planejamento; análise de risco;</w:t>
-      </w:r>
-      <w:r>
-        <w:rPr>
-          <w:sz w:val="30"/>
-          <w:szCs w:val="30"/>
-        </w:rPr>
-        <w:t xml:space="preserve"> execução e verificação</w:t>
-      </w:r>
-      <w:r>
-        <w:rPr>
-          <w:sz w:val="30"/>
-          <w:szCs w:val="30"/>
-        </w:rPr>
-        <w:t xml:space="preserve">, o projeto é mais </w:t>
-      </w:r>
-      <w:r>
-        <w:rPr>
-          <w:sz w:val="30"/>
-          <w:szCs w:val="30"/>
-        </w:rPr>
-        <w:t>versátil</w:t>
-      </w:r>
-      <w:r>
-        <w:rPr>
-          <w:sz w:val="30"/>
-          <w:szCs w:val="30"/>
-        </w:rPr>
-        <w:t xml:space="preserve">, e, portanto, </w:t>
-      </w:r>
-      <w:r>
-        <w:rPr>
-          <w:sz w:val="30"/>
-          <w:szCs w:val="30"/>
-        </w:rPr>
-        <w:t>é possível ir e voltar nas etapas do desenvolvimento</w:t>
-      </w:r>
-      <w:r>
-        <w:rPr>
-          <w:sz w:val="30"/>
-          <w:szCs w:val="30"/>
-        </w:rPr>
-        <w:t xml:space="preserve"> dele, podendo, também, entregar partes do projeto de forma separada, p</w:t>
-      </w:r>
-      <w:r>
-        <w:rPr>
-          <w:sz w:val="30"/>
-          <w:szCs w:val="30"/>
-        </w:rPr>
-        <w:t xml:space="preserve">ossibilitando </w:t>
-      </w:r>
-      <w:r>
-        <w:rPr>
-          <w:sz w:val="30"/>
-          <w:szCs w:val="30"/>
-        </w:rPr>
-        <w:t>entregar algumas partes em um período de tempo menor</w:t>
-      </w:r>
-      <w:r>
-        <w:rPr>
-          <w:sz w:val="30"/>
-          <w:szCs w:val="30"/>
-        </w:rPr>
-        <w:t>.</w:t>
-      </w:r>
-      <w:r>
-        <w:rPr>
-          <w:sz w:val="30"/>
-          <w:szCs w:val="30"/>
-        </w:rPr>
-        <w:t xml:space="preserve"> </w:t>
-      </w:r>
+        <w:t>planejada a entrega das tarefas, tendo o status diário delas em uma reunião rotineira, podendo ser entregue versões do projeto para o cliente em pacotes.</w:t>
+      </w:r>
+    </w:p>
+    <w:p>
+      <w:pPr>
+        <w:jc w:val="both"/>
+        <w:rPr>
+          <w:sz w:val="30"/>
+          <w:szCs w:val="30"/>
+        </w:rPr>
+      </w:pPr>
     </w:p>
     <w:sectPr>
       <w:pgSz w:w="11906" w:h="16838"/>

</xml_diff>

<commit_message>
Exercício 2, 3 e 4 resolvidos
</commit_message>
<xml_diff>
--- a/Documentacao/PropostaSIColetaLixo.docx
+++ b/Documentacao/PropostaSIColetaLixo.docx
@@ -174,16 +174,7 @@
           <w:sz w:val="30"/>
           <w:szCs w:val="30"/>
         </w:rPr>
-        <w:t xml:space="preserve">método SCRUM pode ser aplicado por ser um método Ágil de produção, e, portanto, pode ser </w:t>
-      </w:r>
-      <w:bookmarkStart w:id="0" w:name="_GoBack"/>
-      <w:bookmarkEnd w:id="0"/>
-      <w:r>
-        <w:rPr>
-          <w:sz w:val="30"/>
-          <w:szCs w:val="30"/>
-        </w:rPr>
-        <w:t>planejada a entrega das tarefas, tendo o status diário delas em uma reunião rotineira, podendo ser entregue versões do projeto para o cliente em pacotes.</w:t>
+        <w:t>método SCRUM pode ser aplicado por ser um método Ágil de produção, e, portanto, pode ser planejada a entrega das tarefas, tendo o status diário delas em uma reunião rotineira, podendo ser entregue versões do projeto para o cliente em pacotes.</w:t>
       </w:r>
     </w:p>
     <w:p>
@@ -194,6 +185,216 @@
           <w:szCs w:val="30"/>
         </w:rPr>
       </w:pPr>
+      <w:proofErr w:type="spellStart"/>
+      <w:r>
+        <w:rPr>
+          <w:sz w:val="30"/>
+          <w:szCs w:val="30"/>
+        </w:rPr>
+        <w:t>Ex</w:t>
+      </w:r>
+      <w:proofErr w:type="spellEnd"/>
+      <w:r>
+        <w:rPr>
+          <w:sz w:val="30"/>
+          <w:szCs w:val="30"/>
+        </w:rPr>
+        <w:t xml:space="preserve"> </w:t>
+      </w:r>
+      <w:proofErr w:type="gramStart"/>
+      <w:r>
+        <w:rPr>
+          <w:sz w:val="30"/>
+          <w:szCs w:val="30"/>
+        </w:rPr>
+        <w:t>4</w:t>
+      </w:r>
+      <w:proofErr w:type="gramEnd"/>
+      <w:r>
+        <w:rPr>
+          <w:sz w:val="30"/>
+          <w:szCs w:val="30"/>
+        </w:rPr>
+        <w:t xml:space="preserve">. A equipe pode ser dividida por um </w:t>
+      </w:r>
+      <w:proofErr w:type="gramStart"/>
+      <w:r>
+        <w:rPr>
+          <w:sz w:val="30"/>
+          <w:szCs w:val="30"/>
+        </w:rPr>
+        <w:t>PO(</w:t>
+      </w:r>
+      <w:proofErr w:type="spellStart"/>
+      <w:proofErr w:type="gramEnd"/>
+      <w:r>
+        <w:rPr>
+          <w:sz w:val="30"/>
+          <w:szCs w:val="30"/>
+        </w:rPr>
+        <w:t>Product</w:t>
+      </w:r>
+      <w:proofErr w:type="spellEnd"/>
+      <w:r>
+        <w:rPr>
+          <w:sz w:val="30"/>
+          <w:szCs w:val="30"/>
+        </w:rPr>
+        <w:t xml:space="preserve"> </w:t>
+      </w:r>
+      <w:proofErr w:type="spellStart"/>
+      <w:r>
+        <w:rPr>
+          <w:sz w:val="30"/>
+          <w:szCs w:val="30"/>
+        </w:rPr>
+        <w:t>Owner</w:t>
+      </w:r>
+      <w:proofErr w:type="spellEnd"/>
+      <w:r>
+        <w:rPr>
+          <w:sz w:val="30"/>
+          <w:szCs w:val="30"/>
+        </w:rPr>
+        <w:t xml:space="preserve">) que deve conhecer tudo sobre o produto que será entregue, o </w:t>
+      </w:r>
+      <w:proofErr w:type="spellStart"/>
+      <w:r>
+        <w:rPr>
+          <w:sz w:val="30"/>
+          <w:szCs w:val="30"/>
+        </w:rPr>
+        <w:t>Scrum</w:t>
+      </w:r>
+      <w:proofErr w:type="spellEnd"/>
+      <w:r>
+        <w:rPr>
+          <w:sz w:val="30"/>
+          <w:szCs w:val="30"/>
+        </w:rPr>
+        <w:t xml:space="preserve"> Master que tem como o principal objetivo capacitar o </w:t>
+      </w:r>
+      <w:proofErr w:type="spellStart"/>
+      <w:r>
+        <w:rPr>
+          <w:sz w:val="30"/>
+          <w:szCs w:val="30"/>
+        </w:rPr>
+        <w:t>squad</w:t>
+      </w:r>
+      <w:proofErr w:type="spellEnd"/>
+      <w:r>
+        <w:rPr>
+          <w:sz w:val="30"/>
+          <w:szCs w:val="30"/>
+        </w:rPr>
+        <w:t xml:space="preserve"> e auxiliá-los caso tenha algo pendente de ou</w:t>
+      </w:r>
+      <w:bookmarkStart w:id="0" w:name="_GoBack"/>
+      <w:bookmarkEnd w:id="0"/>
+      <w:r>
+        <w:rPr>
+          <w:sz w:val="30"/>
+          <w:szCs w:val="30"/>
+        </w:rPr>
+        <w:t xml:space="preserve">tro setor, e o </w:t>
+      </w:r>
+      <w:proofErr w:type="spellStart"/>
+      <w:r>
+        <w:rPr>
+          <w:sz w:val="30"/>
+          <w:szCs w:val="30"/>
+        </w:rPr>
+        <w:t>squad</w:t>
+      </w:r>
+      <w:proofErr w:type="spellEnd"/>
+      <w:r>
+        <w:rPr>
+          <w:sz w:val="30"/>
+          <w:szCs w:val="30"/>
+        </w:rPr>
+        <w:t xml:space="preserve">, que pode ser composto por </w:t>
+      </w:r>
+      <w:proofErr w:type="spellStart"/>
+      <w:r>
+        <w:rPr>
+          <w:sz w:val="30"/>
+          <w:szCs w:val="30"/>
+        </w:rPr>
+        <w:t>full</w:t>
+      </w:r>
+      <w:proofErr w:type="spellEnd"/>
+      <w:r>
+        <w:rPr>
+          <w:sz w:val="30"/>
+          <w:szCs w:val="30"/>
+        </w:rPr>
+        <w:t xml:space="preserve"> </w:t>
+      </w:r>
+      <w:proofErr w:type="spellStart"/>
+      <w:r>
+        <w:rPr>
+          <w:sz w:val="30"/>
+          <w:szCs w:val="30"/>
+        </w:rPr>
+        <w:t>stack</w:t>
+      </w:r>
+      <w:proofErr w:type="spellEnd"/>
+      <w:r>
+        <w:rPr>
+          <w:sz w:val="30"/>
+          <w:szCs w:val="30"/>
+        </w:rPr>
+        <w:t xml:space="preserve"> </w:t>
+      </w:r>
+      <w:proofErr w:type="spellStart"/>
+      <w:r>
+        <w:rPr>
+          <w:sz w:val="30"/>
+          <w:szCs w:val="30"/>
+        </w:rPr>
+        <w:t>developers</w:t>
+      </w:r>
+      <w:proofErr w:type="spellEnd"/>
+      <w:r>
+        <w:rPr>
+          <w:sz w:val="30"/>
+          <w:szCs w:val="30"/>
+        </w:rPr>
+        <w:t xml:space="preserve"> que irão ser responsáveis pelo desenvolvimento do software na área de front-</w:t>
+      </w:r>
+      <w:proofErr w:type="spellStart"/>
+      <w:r>
+        <w:rPr>
+          <w:sz w:val="30"/>
+          <w:szCs w:val="30"/>
+        </w:rPr>
+        <w:t>end</w:t>
+      </w:r>
+      <w:proofErr w:type="spellEnd"/>
+      <w:r>
+        <w:rPr>
+          <w:sz w:val="30"/>
+          <w:szCs w:val="30"/>
+        </w:rPr>
+        <w:t xml:space="preserve">, </w:t>
+      </w:r>
+      <w:proofErr w:type="spellStart"/>
+      <w:r>
+        <w:rPr>
+          <w:sz w:val="30"/>
+          <w:szCs w:val="30"/>
+        </w:rPr>
+        <w:t>back-end</w:t>
+      </w:r>
+      <w:proofErr w:type="spellEnd"/>
+      <w:r>
+        <w:rPr>
+          <w:sz w:val="30"/>
+          <w:szCs w:val="30"/>
+        </w:rPr>
+        <w:t xml:space="preserve"> e na administração de banco de dados.</w:t>
+      </w:r>
     </w:p>
     <w:sectPr>
       <w:pgSz w:w="11906" w:h="16838"/>

</xml_diff>